<commit_message>
word to pdf and adding qr to pdf function
</commit_message>
<xml_diff>
--- a/Twitter.UI/inputWord.docx
+++ b/Twitter.UI/inputWord.docx
@@ -11,8 +11,13 @@
       </w:r>
     </w:p>
     <w:p>
-      <w:r>
-        <w:t xml:space="preserve">Merhaba </w:t>
+      <w:proofErr w:type="spellStart"/>
+      <w:r>
+        <w:t>Merhaba</w:t>
+      </w:r>
+      <w:proofErr w:type="spellEnd"/>
+      <w:r>
+        <w:t xml:space="preserve"> </w:t>
       </w:r>
       <w:r>
         <w:t>@name@</w:t>
@@ -23,9 +28,1474 @@
     </w:p>
     <w:p>
       <w:r>
-        <w:t>Bu belge imzalanmıştır.</w:t>
+        <w:t xml:space="preserve">Bu </w:t>
+      </w:r>
+      <w:proofErr w:type="spellStart"/>
+      <w:r>
+        <w:t>belge</w:t>
+      </w:r>
+      <w:proofErr w:type="spellEnd"/>
+      <w:r>
+        <w:t xml:space="preserve"> </w:t>
+      </w:r>
+      <w:proofErr w:type="spellStart"/>
+      <w:r>
+        <w:t>imzalanmıştır</w:t>
+      </w:r>
+      <w:proofErr w:type="spellEnd"/>
+      <w:r>
+        <w:t>.</w:t>
       </w:r>
     </w:p>
+    <w:p>
+      <w:r>
+        <w:br w:type="page"/>
+      </w:r>
+    </w:p>
+    <w:p>
+      <w:r>
+        <w:lastRenderedPageBreak/>
+        <w:t>Lorem</w:t>
+      </w:r>
+      <w:r>
+        <w:t xml:space="preserve"> </w:t>
+      </w:r>
+      <w:r>
+        <w:t>@name@</w:t>
+      </w:r>
+      <w:r>
+        <w:t xml:space="preserve"> ipsum dolor sit </w:t>
+      </w:r>
+      <w:proofErr w:type="spellStart"/>
+      <w:r>
+        <w:t>amet</w:t>
+      </w:r>
+      <w:proofErr w:type="spellEnd"/>
+      <w:r>
+        <w:t xml:space="preserve">, </w:t>
+      </w:r>
+      <w:proofErr w:type="spellStart"/>
+      <w:r>
+        <w:t>consectetur</w:t>
+      </w:r>
+      <w:proofErr w:type="spellEnd"/>
+      <w:r>
+        <w:t xml:space="preserve"> </w:t>
+      </w:r>
+      <w:proofErr w:type="spellStart"/>
+      <w:r>
+        <w:t>adipiscing</w:t>
+      </w:r>
+      <w:proofErr w:type="spellEnd"/>
+      <w:r>
+        <w:t xml:space="preserve"> </w:t>
+      </w:r>
+      <w:proofErr w:type="spellStart"/>
+      <w:r>
+        <w:t>elit</w:t>
+      </w:r>
+      <w:proofErr w:type="spellEnd"/>
+      <w:r>
+        <w:t xml:space="preserve">, sed do </w:t>
+      </w:r>
+      <w:proofErr w:type="spellStart"/>
+      <w:r>
+        <w:t>eiusmod</w:t>
+      </w:r>
+      <w:proofErr w:type="spellEnd"/>
+      <w:r>
+        <w:t xml:space="preserve"> </w:t>
+      </w:r>
+      <w:proofErr w:type="spellStart"/>
+      <w:r>
+        <w:t>tempor</w:t>
+      </w:r>
+      <w:proofErr w:type="spellEnd"/>
+      <w:r>
+        <w:t xml:space="preserve"> </w:t>
+      </w:r>
+      <w:proofErr w:type="spellStart"/>
+      <w:r>
+        <w:t>incididunt</w:t>
+      </w:r>
+      <w:proofErr w:type="spellEnd"/>
+      <w:r>
+        <w:t xml:space="preserve"> </w:t>
+      </w:r>
+      <w:proofErr w:type="spellStart"/>
+      <w:r>
+        <w:t>ut</w:t>
+      </w:r>
+      <w:proofErr w:type="spellEnd"/>
+      <w:r>
+        <w:t xml:space="preserve"> labore et dolore magna </w:t>
+      </w:r>
+      <w:proofErr w:type="spellStart"/>
+      <w:r>
+        <w:t>aliqua</w:t>
+      </w:r>
+      <w:proofErr w:type="spellEnd"/>
+      <w:r>
+        <w:t xml:space="preserve">. Et </w:t>
+      </w:r>
+      <w:proofErr w:type="spellStart"/>
+      <w:r>
+        <w:t>malesuada</w:t>
+      </w:r>
+      <w:proofErr w:type="spellEnd"/>
+      <w:r>
+        <w:t xml:space="preserve"> fames ac </w:t>
+      </w:r>
+      <w:proofErr w:type="spellStart"/>
+      <w:r>
+        <w:t>turpis</w:t>
+      </w:r>
+      <w:proofErr w:type="spellEnd"/>
+      <w:r>
+        <w:t xml:space="preserve"> </w:t>
+      </w:r>
+      <w:proofErr w:type="spellStart"/>
+      <w:r>
+        <w:t>egestas</w:t>
+      </w:r>
+      <w:proofErr w:type="spellEnd"/>
+      <w:r>
+        <w:t xml:space="preserve"> integer </w:t>
+      </w:r>
+      <w:proofErr w:type="spellStart"/>
+      <w:r>
+        <w:t>eget</w:t>
+      </w:r>
+      <w:proofErr w:type="spellEnd"/>
+      <w:r>
+        <w:t xml:space="preserve"> </w:t>
+      </w:r>
+      <w:proofErr w:type="spellStart"/>
+      <w:r>
+        <w:t>aliquet</w:t>
+      </w:r>
+      <w:proofErr w:type="spellEnd"/>
+      <w:r>
+        <w:t xml:space="preserve"> </w:t>
+      </w:r>
+      <w:proofErr w:type="spellStart"/>
+      <w:r>
+        <w:t>nibh</w:t>
+      </w:r>
+      <w:proofErr w:type="spellEnd"/>
+      <w:r>
+        <w:t xml:space="preserve">. Donec </w:t>
+      </w:r>
+      <w:proofErr w:type="spellStart"/>
+      <w:r>
+        <w:t>enim</w:t>
+      </w:r>
+      <w:proofErr w:type="spellEnd"/>
+      <w:r>
+        <w:t xml:space="preserve"> diam </w:t>
+      </w:r>
+      <w:proofErr w:type="spellStart"/>
+      <w:r>
+        <w:t>vulputate</w:t>
+      </w:r>
+      <w:proofErr w:type="spellEnd"/>
+      <w:r>
+        <w:t xml:space="preserve"> </w:t>
+      </w:r>
+      <w:proofErr w:type="spellStart"/>
+      <w:r>
+        <w:t>ut</w:t>
+      </w:r>
+      <w:proofErr w:type="spellEnd"/>
+      <w:r>
+        <w:t xml:space="preserve"> pharetra sit </w:t>
+      </w:r>
+      <w:proofErr w:type="spellStart"/>
+      <w:r>
+        <w:t>amet</w:t>
+      </w:r>
+      <w:proofErr w:type="spellEnd"/>
+      <w:r>
+        <w:t xml:space="preserve"> </w:t>
+      </w:r>
+      <w:proofErr w:type="spellStart"/>
+      <w:r>
+        <w:t>aliquam</w:t>
+      </w:r>
+      <w:proofErr w:type="spellEnd"/>
+      <w:r>
+        <w:t xml:space="preserve">. </w:t>
+      </w:r>
+      <w:proofErr w:type="spellStart"/>
+      <w:r>
+        <w:t>Molestie</w:t>
+      </w:r>
+      <w:proofErr w:type="spellEnd"/>
+      <w:r>
+        <w:t xml:space="preserve"> a </w:t>
+      </w:r>
+      <w:proofErr w:type="spellStart"/>
+      <w:r>
+        <w:t>iaculis</w:t>
+      </w:r>
+      <w:proofErr w:type="spellEnd"/>
+      <w:r>
+        <w:t xml:space="preserve"> at </w:t>
+      </w:r>
+      <w:proofErr w:type="spellStart"/>
+      <w:r>
+        <w:t>erat</w:t>
+      </w:r>
+      <w:proofErr w:type="spellEnd"/>
+      <w:r>
+        <w:t xml:space="preserve"> </w:t>
+      </w:r>
+      <w:proofErr w:type="spellStart"/>
+      <w:r>
+        <w:t>pellentesque</w:t>
+      </w:r>
+      <w:proofErr w:type="spellEnd"/>
+      <w:r>
+        <w:t xml:space="preserve"> </w:t>
+      </w:r>
+      <w:proofErr w:type="spellStart"/>
+      <w:r>
+        <w:t>adipiscing</w:t>
+      </w:r>
+      <w:proofErr w:type="spellEnd"/>
+      <w:r>
+        <w:t xml:space="preserve"> </w:t>
+      </w:r>
+      <w:proofErr w:type="spellStart"/>
+      <w:r>
+        <w:t>commodo</w:t>
+      </w:r>
+      <w:proofErr w:type="spellEnd"/>
+      <w:r>
+        <w:t xml:space="preserve">. </w:t>
+      </w:r>
+      <w:proofErr w:type="spellStart"/>
+      <w:r>
+        <w:t>Enim</w:t>
+      </w:r>
+      <w:proofErr w:type="spellEnd"/>
+      <w:r>
+        <w:t xml:space="preserve"> diam </w:t>
+      </w:r>
+      <w:proofErr w:type="spellStart"/>
+      <w:r>
+        <w:t>vulputate</w:t>
+      </w:r>
+      <w:proofErr w:type="spellEnd"/>
+      <w:r>
+        <w:t xml:space="preserve"> </w:t>
+      </w:r>
+      <w:proofErr w:type="spellStart"/>
+      <w:r>
+        <w:t>ut</w:t>
+      </w:r>
+      <w:proofErr w:type="spellEnd"/>
+      <w:r>
+        <w:t xml:space="preserve"> pharetra sit </w:t>
+      </w:r>
+      <w:proofErr w:type="spellStart"/>
+      <w:r>
+        <w:t>amet</w:t>
+      </w:r>
+      <w:proofErr w:type="spellEnd"/>
+      <w:r>
+        <w:t xml:space="preserve"> </w:t>
+      </w:r>
+      <w:proofErr w:type="spellStart"/>
+      <w:r>
+        <w:t>aliquam</w:t>
+      </w:r>
+      <w:proofErr w:type="spellEnd"/>
+      <w:r>
+        <w:t xml:space="preserve"> id. Id </w:t>
+      </w:r>
+      <w:proofErr w:type="spellStart"/>
+      <w:r>
+        <w:t>eu</w:t>
+      </w:r>
+      <w:proofErr w:type="spellEnd"/>
+      <w:r>
+        <w:t xml:space="preserve"> </w:t>
+      </w:r>
+      <w:proofErr w:type="spellStart"/>
+      <w:r>
+        <w:t>nisl</w:t>
+      </w:r>
+      <w:proofErr w:type="spellEnd"/>
+      <w:r>
+        <w:t xml:space="preserve"> </w:t>
+      </w:r>
+      <w:proofErr w:type="spellStart"/>
+      <w:r>
+        <w:t>nunc</w:t>
+      </w:r>
+      <w:proofErr w:type="spellEnd"/>
+      <w:r>
+        <w:t xml:space="preserve"> mi ipsum </w:t>
+      </w:r>
+      <w:proofErr w:type="spellStart"/>
+      <w:r>
+        <w:t>faucibus</w:t>
+      </w:r>
+      <w:proofErr w:type="spellEnd"/>
+      <w:r>
+        <w:t xml:space="preserve">. </w:t>
+      </w:r>
+      <w:proofErr w:type="spellStart"/>
+      <w:r>
+        <w:t>Congue</w:t>
+      </w:r>
+      <w:proofErr w:type="spellEnd"/>
+      <w:r>
+        <w:t xml:space="preserve"> nisi vitae </w:t>
+      </w:r>
+      <w:proofErr w:type="spellStart"/>
+      <w:r>
+        <w:t>suscipit</w:t>
+      </w:r>
+      <w:proofErr w:type="spellEnd"/>
+      <w:r>
+        <w:t xml:space="preserve"> </w:t>
+      </w:r>
+      <w:proofErr w:type="spellStart"/>
+      <w:r>
+        <w:t>tellus</w:t>
+      </w:r>
+      <w:proofErr w:type="spellEnd"/>
+      <w:r>
+        <w:t xml:space="preserve"> </w:t>
+      </w:r>
+      <w:proofErr w:type="spellStart"/>
+      <w:r>
+        <w:t>mauris</w:t>
+      </w:r>
+      <w:proofErr w:type="spellEnd"/>
+      <w:r>
+        <w:t xml:space="preserve">. </w:t>
+      </w:r>
+      <w:proofErr w:type="spellStart"/>
+      <w:r>
+        <w:t>Consectetur</w:t>
+      </w:r>
+      <w:proofErr w:type="spellEnd"/>
+      <w:r>
+        <w:t xml:space="preserve"> libero id </w:t>
+      </w:r>
+      <w:proofErr w:type="spellStart"/>
+      <w:r>
+        <w:t>faucibus</w:t>
+      </w:r>
+      <w:proofErr w:type="spellEnd"/>
+      <w:r>
+        <w:t xml:space="preserve"> </w:t>
+      </w:r>
+      <w:proofErr w:type="spellStart"/>
+      <w:r>
+        <w:t>nisl</w:t>
+      </w:r>
+      <w:proofErr w:type="spellEnd"/>
+      <w:r>
+        <w:t xml:space="preserve">. Cursus </w:t>
+      </w:r>
+      <w:proofErr w:type="spellStart"/>
+      <w:r>
+        <w:t>euismod</w:t>
+      </w:r>
+      <w:proofErr w:type="spellEnd"/>
+      <w:r>
+        <w:t xml:space="preserve"> </w:t>
+      </w:r>
+      <w:proofErr w:type="spellStart"/>
+      <w:r>
+        <w:t>quis</w:t>
+      </w:r>
+      <w:proofErr w:type="spellEnd"/>
+      <w:r>
+        <w:t xml:space="preserve"> </w:t>
+      </w:r>
+      <w:proofErr w:type="spellStart"/>
+      <w:r>
+        <w:t>viverra</w:t>
+      </w:r>
+      <w:proofErr w:type="spellEnd"/>
+      <w:r>
+        <w:t xml:space="preserve"> </w:t>
+      </w:r>
+      <w:proofErr w:type="spellStart"/>
+      <w:r>
+        <w:t>nibh</w:t>
+      </w:r>
+      <w:proofErr w:type="spellEnd"/>
+      <w:r>
+        <w:t xml:space="preserve"> </w:t>
+      </w:r>
+      <w:proofErr w:type="spellStart"/>
+      <w:r>
+        <w:t>cras</w:t>
+      </w:r>
+      <w:proofErr w:type="spellEnd"/>
+      <w:r>
+        <w:t xml:space="preserve"> pulvinar </w:t>
+      </w:r>
+      <w:proofErr w:type="spellStart"/>
+      <w:r>
+        <w:t>mattis</w:t>
+      </w:r>
+      <w:proofErr w:type="spellEnd"/>
+      <w:r>
+        <w:t xml:space="preserve">. </w:t>
+      </w:r>
+      <w:proofErr w:type="spellStart"/>
+      <w:r>
+        <w:t>Consequat</w:t>
+      </w:r>
+      <w:proofErr w:type="spellEnd"/>
+      <w:r>
+        <w:t xml:space="preserve"> </w:t>
+      </w:r>
+      <w:proofErr w:type="spellStart"/>
+      <w:r>
+        <w:t>mauris</w:t>
+      </w:r>
+      <w:proofErr w:type="spellEnd"/>
+      <w:r>
+        <w:t xml:space="preserve"> </w:t>
+      </w:r>
+      <w:proofErr w:type="spellStart"/>
+      <w:r>
+        <w:t>nunc</w:t>
+      </w:r>
+      <w:proofErr w:type="spellEnd"/>
+      <w:r>
+        <w:t xml:space="preserve"> </w:t>
+      </w:r>
+      <w:proofErr w:type="spellStart"/>
+      <w:r>
+        <w:t>congue</w:t>
+      </w:r>
+      <w:proofErr w:type="spellEnd"/>
+      <w:r>
+        <w:t xml:space="preserve"> nisi vitae </w:t>
+      </w:r>
+      <w:proofErr w:type="spellStart"/>
+      <w:r>
+        <w:t>suscipit</w:t>
+      </w:r>
+      <w:proofErr w:type="spellEnd"/>
+      <w:r>
+        <w:t xml:space="preserve"> </w:t>
+      </w:r>
+      <w:proofErr w:type="spellStart"/>
+      <w:r>
+        <w:t>tellus</w:t>
+      </w:r>
+      <w:proofErr w:type="spellEnd"/>
+      <w:r>
+        <w:t xml:space="preserve">. Id semper </w:t>
+      </w:r>
+      <w:proofErr w:type="spellStart"/>
+      <w:r>
+        <w:t>risus</w:t>
+      </w:r>
+      <w:proofErr w:type="spellEnd"/>
+      <w:r>
+        <w:t xml:space="preserve"> in </w:t>
+      </w:r>
+      <w:proofErr w:type="spellStart"/>
+      <w:r>
+        <w:t>hendrerit</w:t>
+      </w:r>
+      <w:proofErr w:type="spellEnd"/>
+      <w:r>
+        <w:t xml:space="preserve">. Gravida </w:t>
+      </w:r>
+      <w:proofErr w:type="spellStart"/>
+      <w:r>
+        <w:t>rutrum</w:t>
+      </w:r>
+      <w:proofErr w:type="spellEnd"/>
+      <w:r>
+        <w:t xml:space="preserve"> </w:t>
+      </w:r>
+      <w:proofErr w:type="spellStart"/>
+      <w:r>
+        <w:t>quisque</w:t>
+      </w:r>
+      <w:proofErr w:type="spellEnd"/>
+      <w:r>
+        <w:t xml:space="preserve"> non </w:t>
+      </w:r>
+      <w:proofErr w:type="spellStart"/>
+      <w:r>
+        <w:t>tellus</w:t>
+      </w:r>
+      <w:proofErr w:type="spellEnd"/>
+      <w:r>
+        <w:t xml:space="preserve"> </w:t>
+      </w:r>
+      <w:proofErr w:type="spellStart"/>
+      <w:r>
+        <w:t>orci</w:t>
+      </w:r>
+      <w:proofErr w:type="spellEnd"/>
+      <w:r>
+        <w:t xml:space="preserve">. </w:t>
+      </w:r>
+      <w:proofErr w:type="spellStart"/>
+      <w:r>
+        <w:t>Porttitor</w:t>
+      </w:r>
+      <w:proofErr w:type="spellEnd"/>
+      <w:r>
+        <w:t xml:space="preserve"> </w:t>
+      </w:r>
+      <w:proofErr w:type="spellStart"/>
+      <w:r>
+        <w:t>leo</w:t>
+      </w:r>
+      <w:proofErr w:type="spellEnd"/>
+      <w:r>
+        <w:t xml:space="preserve"> a diam </w:t>
+      </w:r>
+      <w:proofErr w:type="spellStart"/>
+      <w:r>
+        <w:t>sollicitudin</w:t>
+      </w:r>
+      <w:proofErr w:type="spellEnd"/>
+      <w:r>
+        <w:t xml:space="preserve"> </w:t>
+      </w:r>
+      <w:proofErr w:type="spellStart"/>
+      <w:r>
+        <w:t>tempor</w:t>
+      </w:r>
+      <w:proofErr w:type="spellEnd"/>
+      <w:r>
+        <w:t xml:space="preserve"> id. </w:t>
+      </w:r>
+      <w:proofErr w:type="spellStart"/>
+      <w:r>
+        <w:t>Volutpat</w:t>
+      </w:r>
+      <w:proofErr w:type="spellEnd"/>
+      <w:r>
+        <w:t xml:space="preserve"> </w:t>
+      </w:r>
+      <w:proofErr w:type="spellStart"/>
+      <w:r>
+        <w:t>blandit</w:t>
+      </w:r>
+      <w:proofErr w:type="spellEnd"/>
+      <w:r>
+        <w:t xml:space="preserve"> </w:t>
+      </w:r>
+      <w:proofErr w:type="spellStart"/>
+      <w:r>
+        <w:t>aliquam</w:t>
+      </w:r>
+      <w:proofErr w:type="spellEnd"/>
+      <w:r>
+        <w:t xml:space="preserve"> </w:t>
+      </w:r>
+      <w:proofErr w:type="spellStart"/>
+      <w:r>
+        <w:t>etiam</w:t>
+      </w:r>
+      <w:proofErr w:type="spellEnd"/>
+      <w:r>
+        <w:t xml:space="preserve"> </w:t>
+      </w:r>
+      <w:proofErr w:type="spellStart"/>
+      <w:r>
+        <w:t>erat</w:t>
+      </w:r>
+      <w:proofErr w:type="spellEnd"/>
+      <w:r>
+        <w:t xml:space="preserve"> </w:t>
+      </w:r>
+      <w:proofErr w:type="spellStart"/>
+      <w:r>
+        <w:t>velit</w:t>
+      </w:r>
+      <w:proofErr w:type="spellEnd"/>
+      <w:r>
+        <w:t xml:space="preserve"> </w:t>
+      </w:r>
+      <w:proofErr w:type="spellStart"/>
+      <w:r>
+        <w:t>scelerisque</w:t>
+      </w:r>
+      <w:proofErr w:type="spellEnd"/>
+      <w:r>
+        <w:t xml:space="preserve"> in. Non </w:t>
+      </w:r>
+      <w:proofErr w:type="spellStart"/>
+      <w:r>
+        <w:t>consectetur</w:t>
+      </w:r>
+      <w:proofErr w:type="spellEnd"/>
+      <w:r>
+        <w:t xml:space="preserve"> a </w:t>
+      </w:r>
+      <w:proofErr w:type="spellStart"/>
+      <w:r>
+        <w:t>erat</w:t>
+      </w:r>
+      <w:proofErr w:type="spellEnd"/>
+      <w:r>
+        <w:t xml:space="preserve"> </w:t>
+      </w:r>
+      <w:proofErr w:type="spellStart"/>
+      <w:r>
+        <w:t>nam</w:t>
+      </w:r>
+      <w:proofErr w:type="spellEnd"/>
+      <w:r>
+        <w:t xml:space="preserve"> at </w:t>
+      </w:r>
+      <w:proofErr w:type="spellStart"/>
+      <w:r>
+        <w:t>lectus</w:t>
+      </w:r>
+      <w:proofErr w:type="spellEnd"/>
+      <w:r>
+        <w:t xml:space="preserve"> </w:t>
+      </w:r>
+      <w:proofErr w:type="spellStart"/>
+      <w:r>
+        <w:t>urna</w:t>
+      </w:r>
+      <w:proofErr w:type="spellEnd"/>
+      <w:r>
+        <w:t xml:space="preserve"> </w:t>
+      </w:r>
+      <w:proofErr w:type="spellStart"/>
+      <w:r>
+        <w:t>duis</w:t>
+      </w:r>
+      <w:proofErr w:type="spellEnd"/>
+      <w:r>
+        <w:t xml:space="preserve"> convallis. </w:t>
+      </w:r>
+      <w:proofErr w:type="spellStart"/>
+      <w:r>
+        <w:t>Augue</w:t>
+      </w:r>
+      <w:proofErr w:type="spellEnd"/>
+      <w:r>
+        <w:t xml:space="preserve"> </w:t>
+      </w:r>
+      <w:proofErr w:type="spellStart"/>
+      <w:r>
+        <w:t>mauris</w:t>
+      </w:r>
+      <w:proofErr w:type="spellEnd"/>
+      <w:r>
+        <w:t xml:space="preserve"> </w:t>
+      </w:r>
+      <w:proofErr w:type="spellStart"/>
+      <w:r>
+        <w:t>augue</w:t>
+      </w:r>
+      <w:proofErr w:type="spellEnd"/>
+      <w:r>
+        <w:t xml:space="preserve"> </w:t>
+      </w:r>
+      <w:proofErr w:type="spellStart"/>
+      <w:r>
+        <w:t>neque</w:t>
+      </w:r>
+      <w:proofErr w:type="spellEnd"/>
+      <w:r>
+        <w:t xml:space="preserve"> gravida. Et </w:t>
+      </w:r>
+      <w:proofErr w:type="spellStart"/>
+      <w:r>
+        <w:t>netus</w:t>
+      </w:r>
+      <w:proofErr w:type="spellEnd"/>
+      <w:r>
+        <w:t xml:space="preserve"> et </w:t>
+      </w:r>
+      <w:proofErr w:type="spellStart"/>
+      <w:r>
+        <w:t>malesuada</w:t>
+      </w:r>
+      <w:proofErr w:type="spellEnd"/>
+      <w:r>
+        <w:t xml:space="preserve"> fames ac. Eros </w:t>
+      </w:r>
+      <w:proofErr w:type="spellStart"/>
+      <w:r>
+        <w:t>donec</w:t>
+      </w:r>
+      <w:proofErr w:type="spellEnd"/>
+      <w:r>
+        <w:t xml:space="preserve"> ac </w:t>
+      </w:r>
+      <w:proofErr w:type="spellStart"/>
+      <w:r>
+        <w:t>odio</w:t>
+      </w:r>
+      <w:proofErr w:type="spellEnd"/>
+      <w:r>
+        <w:t xml:space="preserve"> </w:t>
+      </w:r>
+      <w:proofErr w:type="spellStart"/>
+      <w:r>
+        <w:t>tempor</w:t>
+      </w:r>
+      <w:proofErr w:type="spellEnd"/>
+      <w:r>
+        <w:t xml:space="preserve"> </w:t>
+      </w:r>
+      <w:proofErr w:type="spellStart"/>
+      <w:r>
+        <w:t>orci</w:t>
+      </w:r>
+      <w:proofErr w:type="spellEnd"/>
+      <w:r>
+        <w:t xml:space="preserve"> </w:t>
+      </w:r>
+      <w:proofErr w:type="spellStart"/>
+      <w:r>
+        <w:t>dapibus</w:t>
+      </w:r>
+      <w:proofErr w:type="spellEnd"/>
+      <w:r>
+        <w:t xml:space="preserve"> </w:t>
+      </w:r>
+      <w:proofErr w:type="spellStart"/>
+      <w:r>
+        <w:t>ultrices</w:t>
+      </w:r>
+      <w:proofErr w:type="spellEnd"/>
+      <w:r>
+        <w:t xml:space="preserve"> in </w:t>
+      </w:r>
+      <w:proofErr w:type="spellStart"/>
+      <w:r>
+        <w:t>iaculis</w:t>
+      </w:r>
+      <w:proofErr w:type="spellEnd"/>
+      <w:r>
+        <w:t xml:space="preserve">. Amet </w:t>
+      </w:r>
+      <w:proofErr w:type="spellStart"/>
+      <w:r>
+        <w:t>justo</w:t>
+      </w:r>
+      <w:proofErr w:type="spellEnd"/>
+      <w:r>
+        <w:t xml:space="preserve"> </w:t>
+      </w:r>
+      <w:proofErr w:type="spellStart"/>
+      <w:r>
+        <w:t>donec</w:t>
+      </w:r>
+      <w:proofErr w:type="spellEnd"/>
+      <w:r>
+        <w:t xml:space="preserve"> </w:t>
+      </w:r>
+      <w:proofErr w:type="spellStart"/>
+      <w:r>
+        <w:t>enim</w:t>
+      </w:r>
+      <w:proofErr w:type="spellEnd"/>
+      <w:r>
+        <w:t xml:space="preserve"> diam </w:t>
+      </w:r>
+      <w:proofErr w:type="spellStart"/>
+      <w:r>
+        <w:t>vulputate</w:t>
+      </w:r>
+      <w:proofErr w:type="spellEnd"/>
+      <w:r>
+        <w:t xml:space="preserve"> </w:t>
+      </w:r>
+      <w:proofErr w:type="spellStart"/>
+      <w:r>
+        <w:t>ut</w:t>
+      </w:r>
+      <w:proofErr w:type="spellEnd"/>
+      <w:r>
+        <w:t xml:space="preserve"> pharetra sit. </w:t>
+      </w:r>
+      <w:proofErr w:type="spellStart"/>
+      <w:r>
+        <w:t>Consequat</w:t>
+      </w:r>
+      <w:proofErr w:type="spellEnd"/>
+      <w:r>
+        <w:t xml:space="preserve"> </w:t>
+      </w:r>
+      <w:proofErr w:type="spellStart"/>
+      <w:r>
+        <w:t>mauris</w:t>
+      </w:r>
+      <w:proofErr w:type="spellEnd"/>
+      <w:r>
+        <w:t xml:space="preserve"> </w:t>
+      </w:r>
+      <w:proofErr w:type="spellStart"/>
+      <w:r>
+        <w:t>nunc</w:t>
+      </w:r>
+      <w:proofErr w:type="spellEnd"/>
+      <w:r>
+        <w:t xml:space="preserve"> </w:t>
+      </w:r>
+      <w:proofErr w:type="spellStart"/>
+      <w:r>
+        <w:t>congue</w:t>
+      </w:r>
+      <w:proofErr w:type="spellEnd"/>
+      <w:r>
+        <w:t xml:space="preserve"> nisi vitae </w:t>
+      </w:r>
+      <w:proofErr w:type="spellStart"/>
+      <w:r>
+        <w:t>suscipit</w:t>
+      </w:r>
+      <w:proofErr w:type="spellEnd"/>
+      <w:r>
+        <w:t xml:space="preserve"> </w:t>
+      </w:r>
+      <w:proofErr w:type="spellStart"/>
+      <w:r>
+        <w:t>tellus</w:t>
+      </w:r>
+      <w:proofErr w:type="spellEnd"/>
+      <w:r>
+        <w:t>.</w:t>
+      </w:r>
+    </w:p>
+    <w:p>
+      <w:proofErr w:type="spellStart"/>
+      <w:r>
+        <w:t>Aliquam</w:t>
+      </w:r>
+      <w:proofErr w:type="spellEnd"/>
+      <w:r>
+        <w:t xml:space="preserve"> id diam </w:t>
+      </w:r>
+      <w:proofErr w:type="spellStart"/>
+      <w:r>
+        <w:t>maecenas</w:t>
+      </w:r>
+      <w:proofErr w:type="spellEnd"/>
+      <w:r>
+        <w:t xml:space="preserve"> </w:t>
+      </w:r>
+      <w:proofErr w:type="spellStart"/>
+      <w:r>
+        <w:t>ultricies</w:t>
+      </w:r>
+      <w:proofErr w:type="spellEnd"/>
+      <w:r>
+        <w:t xml:space="preserve">. </w:t>
+      </w:r>
+      <w:r>
+        <w:t>@name@</w:t>
+      </w:r>
+      <w:r>
+        <w:t xml:space="preserve"> </w:t>
+      </w:r>
+      <w:r>
+        <w:t xml:space="preserve">Proin </w:t>
+      </w:r>
+      <w:proofErr w:type="spellStart"/>
+      <w:r>
+        <w:t>sagittis</w:t>
+      </w:r>
+      <w:proofErr w:type="spellEnd"/>
+      <w:r>
+        <w:t xml:space="preserve"> </w:t>
+      </w:r>
+      <w:proofErr w:type="spellStart"/>
+      <w:r>
+        <w:t>nisl</w:t>
+      </w:r>
+      <w:proofErr w:type="spellEnd"/>
+      <w:r>
+        <w:t xml:space="preserve"> </w:t>
+      </w:r>
+      <w:proofErr w:type="spellStart"/>
+      <w:r>
+        <w:t>rhoncus</w:t>
+      </w:r>
+      <w:proofErr w:type="spellEnd"/>
+      <w:r>
+        <w:t xml:space="preserve"> </w:t>
+      </w:r>
+      <w:proofErr w:type="spellStart"/>
+      <w:r>
+        <w:t>mattis</w:t>
+      </w:r>
+      <w:proofErr w:type="spellEnd"/>
+      <w:r>
+        <w:t xml:space="preserve"> </w:t>
+      </w:r>
+      <w:proofErr w:type="spellStart"/>
+      <w:r>
+        <w:t>rhoncus</w:t>
+      </w:r>
+      <w:proofErr w:type="spellEnd"/>
+      <w:r>
+        <w:t xml:space="preserve"> </w:t>
+      </w:r>
+      <w:proofErr w:type="spellStart"/>
+      <w:r>
+        <w:t>urna</w:t>
+      </w:r>
+      <w:proofErr w:type="spellEnd"/>
+      <w:r>
+        <w:t xml:space="preserve"> </w:t>
+      </w:r>
+      <w:proofErr w:type="spellStart"/>
+      <w:r>
+        <w:t>neque</w:t>
+      </w:r>
+      <w:proofErr w:type="spellEnd"/>
+      <w:r>
+        <w:t xml:space="preserve">. Mi in </w:t>
+      </w:r>
+      <w:proofErr w:type="spellStart"/>
+      <w:r>
+        <w:t>nulla</w:t>
+      </w:r>
+      <w:proofErr w:type="spellEnd"/>
+      <w:r>
+        <w:t xml:space="preserve"> </w:t>
+      </w:r>
+      <w:proofErr w:type="spellStart"/>
+      <w:r>
+        <w:t>posuere</w:t>
+      </w:r>
+      <w:proofErr w:type="spellEnd"/>
+      <w:r>
+        <w:t xml:space="preserve"> </w:t>
+      </w:r>
+      <w:proofErr w:type="spellStart"/>
+      <w:r>
+        <w:t>sollicitudin</w:t>
+      </w:r>
+      <w:proofErr w:type="spellEnd"/>
+      <w:r>
+        <w:t xml:space="preserve"> </w:t>
+      </w:r>
+      <w:proofErr w:type="spellStart"/>
+      <w:r>
+        <w:t>aliquam</w:t>
+      </w:r>
+      <w:proofErr w:type="spellEnd"/>
+      <w:r>
+        <w:t xml:space="preserve">. </w:t>
+      </w:r>
+      <w:proofErr w:type="spellStart"/>
+      <w:r>
+        <w:t>Adipiscing</w:t>
+      </w:r>
+      <w:proofErr w:type="spellEnd"/>
+      <w:r>
+        <w:t xml:space="preserve"> </w:t>
+      </w:r>
+      <w:proofErr w:type="spellStart"/>
+      <w:r>
+        <w:t>elit</w:t>
+      </w:r>
+      <w:proofErr w:type="spellEnd"/>
+      <w:r>
+        <w:t xml:space="preserve"> </w:t>
+      </w:r>
+      <w:proofErr w:type="spellStart"/>
+      <w:r>
+        <w:t>pellentesque</w:t>
+      </w:r>
+      <w:proofErr w:type="spellEnd"/>
+      <w:r>
+        <w:t xml:space="preserve"> habitant </w:t>
+      </w:r>
+      <w:proofErr w:type="spellStart"/>
+      <w:r>
+        <w:t>morbi</w:t>
+      </w:r>
+      <w:proofErr w:type="spellEnd"/>
+      <w:r>
+        <w:t xml:space="preserve">. </w:t>
+      </w:r>
+      <w:proofErr w:type="spellStart"/>
+      <w:r>
+        <w:t>Tempor</w:t>
+      </w:r>
+      <w:proofErr w:type="spellEnd"/>
+      <w:r>
+        <w:t xml:space="preserve"> id </w:t>
+      </w:r>
+      <w:proofErr w:type="spellStart"/>
+      <w:r>
+        <w:t>eu</w:t>
+      </w:r>
+      <w:proofErr w:type="spellEnd"/>
+      <w:r>
+        <w:t xml:space="preserve"> </w:t>
+      </w:r>
+      <w:proofErr w:type="spellStart"/>
+      <w:r>
+        <w:t>nisl</w:t>
+      </w:r>
+      <w:proofErr w:type="spellEnd"/>
+      <w:r>
+        <w:t xml:space="preserve"> </w:t>
+      </w:r>
+      <w:proofErr w:type="spellStart"/>
+      <w:r>
+        <w:t>nunc</w:t>
+      </w:r>
+      <w:proofErr w:type="spellEnd"/>
+      <w:r>
+        <w:t xml:space="preserve"> mi ipsum </w:t>
+      </w:r>
+      <w:proofErr w:type="spellStart"/>
+      <w:r>
+        <w:t>faucibus</w:t>
+      </w:r>
+      <w:proofErr w:type="spellEnd"/>
+      <w:r>
+        <w:t xml:space="preserve"> vitae. </w:t>
+      </w:r>
+      <w:proofErr w:type="spellStart"/>
+      <w:r>
+        <w:t>Iaculis</w:t>
+      </w:r>
+      <w:proofErr w:type="spellEnd"/>
+      <w:r>
+        <w:t xml:space="preserve"> </w:t>
+      </w:r>
+      <w:proofErr w:type="spellStart"/>
+      <w:r>
+        <w:t>eu</w:t>
+      </w:r>
+      <w:proofErr w:type="spellEnd"/>
+      <w:r>
+        <w:t xml:space="preserve"> non diam </w:t>
+      </w:r>
+      <w:proofErr w:type="spellStart"/>
+      <w:r>
+        <w:t>phasellus</w:t>
+      </w:r>
+      <w:proofErr w:type="spellEnd"/>
+      <w:r>
+        <w:t xml:space="preserve"> vestibulum lorem sed </w:t>
+      </w:r>
+      <w:proofErr w:type="spellStart"/>
+      <w:r>
+        <w:t>risus</w:t>
+      </w:r>
+      <w:proofErr w:type="spellEnd"/>
+      <w:r>
+        <w:t xml:space="preserve">. </w:t>
+      </w:r>
+      <w:proofErr w:type="spellStart"/>
+      <w:r>
+        <w:t>Eleifend</w:t>
+      </w:r>
+      <w:proofErr w:type="spellEnd"/>
+      <w:r>
+        <w:t xml:space="preserve"> </w:t>
+      </w:r>
+      <w:proofErr w:type="spellStart"/>
+      <w:r>
+        <w:t>donec</w:t>
+      </w:r>
+      <w:proofErr w:type="spellEnd"/>
+      <w:r>
+        <w:t xml:space="preserve"> </w:t>
+      </w:r>
+      <w:proofErr w:type="spellStart"/>
+      <w:r>
+        <w:t>pretium</w:t>
+      </w:r>
+      <w:proofErr w:type="spellEnd"/>
+      <w:r>
+        <w:t xml:space="preserve"> </w:t>
+      </w:r>
+      <w:proofErr w:type="spellStart"/>
+      <w:r>
+        <w:t>vulputate</w:t>
+      </w:r>
+      <w:proofErr w:type="spellEnd"/>
+      <w:r>
+        <w:t xml:space="preserve"> </w:t>
+      </w:r>
+      <w:proofErr w:type="spellStart"/>
+      <w:r>
+        <w:t>sapien</w:t>
+      </w:r>
+      <w:proofErr w:type="spellEnd"/>
+      <w:r>
+        <w:t xml:space="preserve"> </w:t>
+      </w:r>
+      <w:proofErr w:type="spellStart"/>
+      <w:r>
+        <w:t>nec</w:t>
+      </w:r>
+      <w:proofErr w:type="spellEnd"/>
+      <w:r>
+        <w:t xml:space="preserve"> </w:t>
+      </w:r>
+      <w:proofErr w:type="spellStart"/>
+      <w:r>
+        <w:t>sagittis</w:t>
+      </w:r>
+      <w:proofErr w:type="spellEnd"/>
+      <w:r>
+        <w:t xml:space="preserve"> </w:t>
+      </w:r>
+      <w:proofErr w:type="spellStart"/>
+      <w:r>
+        <w:t>aliquam</w:t>
+      </w:r>
+      <w:proofErr w:type="spellEnd"/>
+      <w:r>
+        <w:t xml:space="preserve"> </w:t>
+      </w:r>
+      <w:proofErr w:type="spellStart"/>
+      <w:r>
+        <w:t>malesuada</w:t>
+      </w:r>
+      <w:proofErr w:type="spellEnd"/>
+      <w:r>
+        <w:t xml:space="preserve">. Tellus </w:t>
+      </w:r>
+      <w:proofErr w:type="spellStart"/>
+      <w:r>
+        <w:t>orci</w:t>
+      </w:r>
+      <w:proofErr w:type="spellEnd"/>
+      <w:r>
+        <w:t xml:space="preserve"> ac auctor </w:t>
+      </w:r>
+      <w:proofErr w:type="spellStart"/>
+      <w:r>
+        <w:t>augue</w:t>
+      </w:r>
+      <w:proofErr w:type="spellEnd"/>
+      <w:r>
+        <w:t xml:space="preserve"> </w:t>
+      </w:r>
+      <w:proofErr w:type="spellStart"/>
+      <w:r>
+        <w:t>mauris</w:t>
+      </w:r>
+      <w:proofErr w:type="spellEnd"/>
+      <w:r>
+        <w:t xml:space="preserve"> </w:t>
+      </w:r>
+      <w:proofErr w:type="spellStart"/>
+      <w:r>
+        <w:t>augue</w:t>
+      </w:r>
+      <w:proofErr w:type="spellEnd"/>
+      <w:r>
+        <w:t xml:space="preserve"> </w:t>
+      </w:r>
+      <w:proofErr w:type="spellStart"/>
+      <w:r>
+        <w:t>neque</w:t>
+      </w:r>
+      <w:proofErr w:type="spellEnd"/>
+      <w:r>
+        <w:t xml:space="preserve">. </w:t>
+      </w:r>
+      <w:proofErr w:type="spellStart"/>
+      <w:r>
+        <w:t>Augue</w:t>
+      </w:r>
+      <w:proofErr w:type="spellEnd"/>
+      <w:r>
+        <w:t xml:space="preserve"> </w:t>
+      </w:r>
+      <w:proofErr w:type="spellStart"/>
+      <w:r>
+        <w:t>ut</w:t>
+      </w:r>
+      <w:proofErr w:type="spellEnd"/>
+      <w:r>
+        <w:t xml:space="preserve"> </w:t>
+      </w:r>
+      <w:proofErr w:type="spellStart"/>
+      <w:r>
+        <w:t>lectus</w:t>
+      </w:r>
+      <w:proofErr w:type="spellEnd"/>
+      <w:r>
+        <w:t xml:space="preserve"> </w:t>
+      </w:r>
+      <w:proofErr w:type="spellStart"/>
+      <w:r>
+        <w:t>arcu</w:t>
+      </w:r>
+      <w:proofErr w:type="spellEnd"/>
+      <w:r>
+        <w:t xml:space="preserve"> </w:t>
+      </w:r>
+      <w:proofErr w:type="spellStart"/>
+      <w:r>
+        <w:t>bibendum</w:t>
+      </w:r>
+      <w:proofErr w:type="spellEnd"/>
+      <w:r>
+        <w:t xml:space="preserve"> at </w:t>
+      </w:r>
+      <w:proofErr w:type="spellStart"/>
+      <w:r>
+        <w:t>varius</w:t>
+      </w:r>
+      <w:proofErr w:type="spellEnd"/>
+      <w:r>
+        <w:t xml:space="preserve"> vel. Velit </w:t>
+      </w:r>
+      <w:proofErr w:type="spellStart"/>
+      <w:r>
+        <w:t>aliquet</w:t>
+      </w:r>
+      <w:proofErr w:type="spellEnd"/>
+      <w:r>
+        <w:t xml:space="preserve"> </w:t>
+      </w:r>
+      <w:proofErr w:type="spellStart"/>
+      <w:r>
+        <w:t>sagittis</w:t>
+      </w:r>
+      <w:proofErr w:type="spellEnd"/>
+      <w:r>
+        <w:t xml:space="preserve"> id </w:t>
+      </w:r>
+      <w:proofErr w:type="spellStart"/>
+      <w:r>
+        <w:t>consectetur</w:t>
+      </w:r>
+      <w:proofErr w:type="spellEnd"/>
+      <w:r>
+        <w:t xml:space="preserve"> </w:t>
+      </w:r>
+      <w:proofErr w:type="spellStart"/>
+      <w:r>
+        <w:t>purus</w:t>
+      </w:r>
+      <w:proofErr w:type="spellEnd"/>
+      <w:r>
+        <w:t xml:space="preserve"> </w:t>
+      </w:r>
+      <w:proofErr w:type="spellStart"/>
+      <w:r>
+        <w:t>ut</w:t>
+      </w:r>
+      <w:proofErr w:type="spellEnd"/>
+      <w:r>
+        <w:t xml:space="preserve"> </w:t>
+      </w:r>
+      <w:proofErr w:type="spellStart"/>
+      <w:r>
+        <w:t>faucibus</w:t>
+      </w:r>
+      <w:proofErr w:type="spellEnd"/>
+      <w:r>
+        <w:t xml:space="preserve"> pulvinar </w:t>
+      </w:r>
+      <w:proofErr w:type="spellStart"/>
+      <w:r>
+        <w:t>elementum</w:t>
+      </w:r>
+      <w:proofErr w:type="spellEnd"/>
+      <w:r>
+        <w:t xml:space="preserve">. Lorem </w:t>
+      </w:r>
+      <w:proofErr w:type="spellStart"/>
+      <w:r>
+        <w:t>donec</w:t>
+      </w:r>
+      <w:proofErr w:type="spellEnd"/>
+      <w:r>
+        <w:t xml:space="preserve"> </w:t>
+      </w:r>
+      <w:proofErr w:type="spellStart"/>
+      <w:r>
+        <w:t>massa</w:t>
+      </w:r>
+      <w:proofErr w:type="spellEnd"/>
+      <w:r>
+        <w:t xml:space="preserve"> </w:t>
+      </w:r>
+      <w:proofErr w:type="spellStart"/>
+      <w:r>
+        <w:t>sapien</w:t>
+      </w:r>
+      <w:proofErr w:type="spellEnd"/>
+      <w:r>
+        <w:t xml:space="preserve"> </w:t>
+      </w:r>
+      <w:proofErr w:type="spellStart"/>
+      <w:r>
+        <w:t>faucibus</w:t>
+      </w:r>
+      <w:proofErr w:type="spellEnd"/>
+      <w:r>
+        <w:t xml:space="preserve"> et </w:t>
+      </w:r>
+      <w:proofErr w:type="spellStart"/>
+      <w:r>
+        <w:t>molestie</w:t>
+      </w:r>
+      <w:proofErr w:type="spellEnd"/>
+      <w:r>
+        <w:t xml:space="preserve">. Massa </w:t>
+      </w:r>
+      <w:proofErr w:type="spellStart"/>
+      <w:r>
+        <w:t>placerat</w:t>
+      </w:r>
+      <w:proofErr w:type="spellEnd"/>
+      <w:r>
+        <w:t xml:space="preserve"> </w:t>
+      </w:r>
+      <w:proofErr w:type="spellStart"/>
+      <w:r>
+        <w:t>duis</w:t>
+      </w:r>
+      <w:proofErr w:type="spellEnd"/>
+      <w:r>
+        <w:t xml:space="preserve"> </w:t>
+      </w:r>
+      <w:proofErr w:type="spellStart"/>
+      <w:r>
+        <w:t>ultricies</w:t>
+      </w:r>
+      <w:proofErr w:type="spellEnd"/>
+      <w:r>
+        <w:t xml:space="preserve"> </w:t>
+      </w:r>
+      <w:proofErr w:type="spellStart"/>
+      <w:r>
+        <w:t>lacus</w:t>
+      </w:r>
+      <w:proofErr w:type="spellEnd"/>
+      <w:r>
+        <w:t xml:space="preserve"> sed. Eros </w:t>
+      </w:r>
+      <w:proofErr w:type="spellStart"/>
+      <w:r>
+        <w:t>donec</w:t>
+      </w:r>
+      <w:proofErr w:type="spellEnd"/>
+      <w:r>
+        <w:t xml:space="preserve"> ac </w:t>
+      </w:r>
+      <w:proofErr w:type="spellStart"/>
+      <w:r>
+        <w:t>odio</w:t>
+      </w:r>
+      <w:proofErr w:type="spellEnd"/>
+      <w:r>
+        <w:t xml:space="preserve"> </w:t>
+      </w:r>
+      <w:proofErr w:type="spellStart"/>
+      <w:r>
+        <w:t>tempor</w:t>
+      </w:r>
+      <w:proofErr w:type="spellEnd"/>
+      <w:r>
+        <w:t xml:space="preserve"> </w:t>
+      </w:r>
+      <w:proofErr w:type="spellStart"/>
+      <w:r>
+        <w:t>orci</w:t>
+      </w:r>
+      <w:proofErr w:type="spellEnd"/>
+      <w:r>
+        <w:t xml:space="preserve"> </w:t>
+      </w:r>
+      <w:proofErr w:type="spellStart"/>
+      <w:r>
+        <w:t>dapibus</w:t>
+      </w:r>
+      <w:proofErr w:type="spellEnd"/>
+      <w:r>
+        <w:t xml:space="preserve"> </w:t>
+      </w:r>
+      <w:proofErr w:type="spellStart"/>
+      <w:r>
+        <w:t>ultrices</w:t>
+      </w:r>
+      <w:proofErr w:type="spellEnd"/>
+      <w:r>
+        <w:t xml:space="preserve"> in. Nisi </w:t>
+      </w:r>
+      <w:proofErr w:type="spellStart"/>
+      <w:r>
+        <w:t>scelerisque</w:t>
+      </w:r>
+      <w:proofErr w:type="spellEnd"/>
+      <w:r>
+        <w:t xml:space="preserve"> </w:t>
+      </w:r>
+      <w:proofErr w:type="spellStart"/>
+      <w:r>
+        <w:t>eu</w:t>
+      </w:r>
+      <w:proofErr w:type="spellEnd"/>
+      <w:r>
+        <w:t xml:space="preserve"> </w:t>
+      </w:r>
+      <w:proofErr w:type="spellStart"/>
+      <w:r>
+        <w:t>ultrices</w:t>
+      </w:r>
+      <w:proofErr w:type="spellEnd"/>
+      <w:r>
+        <w:t xml:space="preserve"> vitae auctor </w:t>
+      </w:r>
+      <w:proofErr w:type="spellStart"/>
+      <w:r>
+        <w:t>eu</w:t>
+      </w:r>
+      <w:proofErr w:type="spellEnd"/>
+      <w:r>
+        <w:t xml:space="preserve"> </w:t>
+      </w:r>
+      <w:proofErr w:type="spellStart"/>
+      <w:r>
+        <w:t>augue</w:t>
+      </w:r>
+      <w:proofErr w:type="spellEnd"/>
+      <w:r>
+        <w:t xml:space="preserve"> </w:t>
+      </w:r>
+      <w:proofErr w:type="spellStart"/>
+      <w:r>
+        <w:t>ut</w:t>
+      </w:r>
+      <w:proofErr w:type="spellEnd"/>
+      <w:r>
+        <w:t xml:space="preserve"> </w:t>
+      </w:r>
+      <w:r>
+        <w:t>@name</w:t>
+      </w:r>
+      <w:r>
+        <w:t>@</w:t>
+      </w:r>
+      <w:r>
+        <w:t>.</w:t>
+      </w:r>
+    </w:p>
+    <w:p/>
     <w:sectPr>
       <w:pgSz w:w="12240" w:h="15840"/>
       <w:pgMar w:top="1440" w:right="1440" w:bottom="1440" w:left="1440" w:header="720" w:footer="720" w:gutter="0"/>

</xml_diff>